<commit_message>
changed output directory to docs
</commit_message>
<xml_diff>
--- a/_book/ESIP-Biological-Data-Cluster--BDS--Primer-Guide.docx
+++ b/_book/ESIP-Biological-Data-Cluster--BDS--Primer-Guide.docx
@@ -77,7 +77,7 @@
         <w:pStyle w:val="Date"/>
       </w:pPr>
       <w:r>
-        <w:t xml:space="preserve">2023-08-30</w:t>
+        <w:t xml:space="preserve">2023-11-13</w:t>
       </w:r>
     </w:p>
     <w:bookmarkStart w:id="27" w:name="preface"/>
@@ -875,7 +875,7 @@
                 <w:szCs w:val="18"/>
                 <w:color w:val="000000"/>
               </w:rPr>
-              <w:t xml:space="preserve">2</w:t>
+              <w:t xml:space="preserve">0</w:t>
             </w:r>
           </w:p>
         </w:tc>
@@ -919,7 +919,7 @@
                 <w:szCs w:val="18"/>
                 <w:color w:val="000000"/>
               </w:rPr>
-              <w:t xml:space="preserve">3</w:t>
+              <w:t xml:space="preserve">4</w:t>
             </w:r>
           </w:p>
         </w:tc>
@@ -963,7 +963,7 @@
                 <w:szCs w:val="18"/>
                 <w:color w:val="000000"/>
               </w:rPr>
-              <w:t xml:space="preserve">0</w:t>
+              <w:t xml:space="preserve">1</w:t>
             </w:r>
           </w:p>
         </w:tc>
@@ -1057,7 +1057,7 @@
                 <w:szCs w:val="18"/>
                 <w:color w:val="000000"/>
               </w:rPr>
-              <w:t xml:space="preserve">3</w:t>
+              <w:t xml:space="preserve">2</w:t>
             </w:r>
           </w:p>
         </w:tc>
@@ -1145,7 +1145,7 @@
                 <w:szCs w:val="18"/>
                 <w:color w:val="000000"/>
               </w:rPr>
-              <w:t xml:space="preserve">1</w:t>
+              <w:t xml:space="preserve">2</w:t>
             </w:r>
           </w:p>
         </w:tc>
@@ -1442,7 +1442,7 @@
                 <w:szCs w:val="18"/>
                 <w:color w:val="000000"/>
               </w:rPr>
-              <w:t xml:space="preserve">4</w:t>
+              <w:t xml:space="preserve">2</w:t>
             </w:r>
           </w:p>
         </w:tc>
@@ -1580,7 +1580,7 @@
                 <w:szCs w:val="18"/>
                 <w:color w:val="000000"/>
               </w:rPr>
-              <w:t xml:space="preserve">3</w:t>
+              <w:t xml:space="preserve">4</w:t>
             </w:r>
           </w:p>
         </w:tc>
@@ -1718,7 +1718,7 @@
                 <w:szCs w:val="18"/>
                 <w:color w:val="000000"/>
               </w:rPr>
-              <w:t xml:space="preserve">5</w:t>
+              <w:t xml:space="preserve">3</w:t>
             </w:r>
           </w:p>
         </w:tc>
@@ -1856,7 +1856,7 @@
                 <w:szCs w:val="18"/>
                 <w:color w:val="000000"/>
               </w:rPr>
-              <w:t xml:space="preserve">2</w:t>
+              <w:t xml:space="preserve">1</w:t>
             </w:r>
           </w:p>
         </w:tc>
@@ -1994,7 +1994,7 @@
                 <w:szCs w:val="18"/>
                 <w:color w:val="000000"/>
               </w:rPr>
-              <w:t xml:space="preserve">4</w:t>
+              <w:t xml:space="preserve">5</w:t>
             </w:r>
           </w:p>
         </w:tc>
@@ -2132,7 +2132,7 @@
                 <w:szCs w:val="18"/>
                 <w:color w:val="000000"/>
               </w:rPr>
-              <w:t xml:space="preserve">4</w:t>
+              <w:t xml:space="preserve">2</w:t>
             </w:r>
           </w:p>
         </w:tc>

</xml_diff>